<commit_message>
More exploration of DeltaNQLL
</commit_message>
<xml_diff>
--- a/nesh/model development - DeltaNQLL/Neshyba notes, 5 Jan. 2024.docx
+++ b/nesh/model development - DeltaNQLL/Neshyba notes, 5 Jan. 2024.docx
@@ -1131,60 +1131,13 @@
         <w:t>5</w:t>
       </w:r>
       <w:r>
-        <w:t xml:space="preserve">. Does </w:t>
-      </w:r>
-      <w:r>
-        <w:t xml:space="preserve">the </w:t>
-      </w:r>
-      <w:r>
-        <w:rPr>
-          <w:b/>
-          <w:bCs/>
-        </w:rPr>
-        <w:t xml:space="preserve">slower </w:t>
-      </w:r>
-      <w:r>
-        <w:rPr>
-          <w:b/>
-          <w:bCs/>
-        </w:rPr>
-        <w:t>diffusion</w:t>
+        <w:t>.</w:t>
+      </w:r>
+      <w:r>
+        <w:t xml:space="preserve"> Is</w:t>
       </w:r>
       <w:r>
         <w:t xml:space="preserve"> </w:t>
-      </w:r>
-      <w:r>
-        <w:rPr>
-          <w:rFonts w:eastAsiaTheme="minorEastAsia"/>
-        </w:rPr>
-        <w:t>seen in</w:t>
-      </w:r>
-      <w:r>
-        <w:t xml:space="preserve"> Run</w:t>
-      </w:r>
-      <w:r>
-        <w:t>s</w:t>
-      </w:r>
-      <w:r>
-        <w:t xml:space="preserve"> 2</w:t>
-      </w:r>
-      <w:r>
-        <w:t xml:space="preserve">, </w:t>
-      </w:r>
-      <w:r>
-        <w:t>4</w:t>
-      </w:r>
-      <w:r>
-        <w:t xml:space="preserve"> (and this one) </w:t>
-      </w:r>
-      <w:r>
-        <w:t>increase the number of layers</w:t>
-      </w:r>
-      <w:r>
-        <w:t>/</w:t>
-      </w:r>
-      <w:r>
-        <w:t xml:space="preserve">reduce </w:t>
       </w:r>
       <m:oMath>
         <m:r>
@@ -1201,13 +1154,7 @@
         <w:t xml:space="preserve"> </w:t>
       </w:r>
       <w:r>
-        <w:t>proportion</w:t>
-      </w:r>
-      <w:r>
-        <w:t>ally to</w:t>
-      </w:r>
-      <w:r>
-        <w:t xml:space="preserve"> </w:t>
+        <w:t xml:space="preserve">proportional to </w:t>
       </w:r>
       <m:oMath>
         <m:sSup>

</xml_diff>

<commit_message>
More exploration of surface dynamics
</commit_message>
<xml_diff>
--- a/nesh/model development - DeltaNQLL/Neshyba notes, 5 Jan. 2024.docx
+++ b/nesh/model development - DeltaNQLL/Neshyba notes, 5 Jan. 2024.docx
@@ -65,13 +65,7 @@
           <w:rPr>
             <w:rFonts w:ascii="Cambria Math" w:hAnsi="Cambria Math"/>
           </w:rPr>
-          <m:t>~</m:t>
-        </m:r>
-        <m:r>
-          <w:rPr>
-            <w:rFonts w:ascii="Cambria Math" w:hAnsi="Cambria Math"/>
-          </w:rPr>
-          <m:t>70 μm</m:t>
+          <m:t>~70 μm</m:t>
         </m:r>
       </m:oMath>
       <w:r>
@@ -111,19 +105,7 @@
           <w:rPr>
             <w:rFonts w:ascii="Cambria Math" w:eastAsiaTheme="minorEastAsia" w:hAnsi="Cambria Math"/>
           </w:rPr>
-          <m:t>=1</m:t>
-        </m:r>
-        <m:r>
-          <w:rPr>
-            <w:rFonts w:ascii="Cambria Math" w:eastAsiaTheme="minorEastAsia" w:hAnsi="Cambria Math"/>
-          </w:rPr>
-          <m:t>.</m:t>
-        </m:r>
-        <m:r>
-          <w:rPr>
-            <w:rFonts w:ascii="Cambria Math" w:eastAsiaTheme="minorEastAsia" w:hAnsi="Cambria Math"/>
-          </w:rPr>
-          <m:t>6%</m:t>
+          <m:t>=1.6%</m:t>
         </m:r>
       </m:oMath>
       <w:r>
@@ -143,27 +125,41 @@
           <w:rPr>
             <w:rFonts w:ascii="Cambria Math" w:eastAsiaTheme="minorEastAsia" w:hAnsi="Cambria Math"/>
           </w:rPr>
-          <m:t>25 monolayers</m:t>
+          <m:t>25</m:t>
         </m:r>
       </m:oMath>
       <w:r>
         <w:rPr>
           <w:rFonts w:eastAsiaTheme="minorEastAsia"/>
         </w:rPr>
-        <w:t xml:space="preserve"> corresponds to </w:t>
+        <w:t xml:space="preserve"> </w:t>
+      </w:r>
+      <w:r>
+        <w:rPr>
+          <w:rFonts w:eastAsiaTheme="minorEastAsia"/>
+        </w:rPr>
+        <w:t xml:space="preserve">monolayers </w:t>
+      </w:r>
+      <w:proofErr w:type="gramStart"/>
+      <w:r>
+        <w:rPr>
+          <w:rFonts w:eastAsiaTheme="minorEastAsia"/>
+        </w:rPr>
+        <w:t>corresponds</w:t>
+      </w:r>
+      <w:proofErr w:type="gramEnd"/>
+      <w:r>
+        <w:rPr>
+          <w:rFonts w:eastAsiaTheme="minorEastAsia"/>
+        </w:rPr>
+        <w:t xml:space="preserve"> to </w:t>
       </w:r>
       <m:oMath>
         <m:r>
           <w:rPr>
             <w:rFonts w:ascii="Cambria Math" w:eastAsiaTheme="minorEastAsia" w:hAnsi="Cambria Math"/>
           </w:rPr>
-          <m:t xml:space="preserve">0.008 </m:t>
-        </m:r>
-        <m:r>
-          <w:rPr>
-            <w:rFonts w:ascii="Cambria Math" w:eastAsiaTheme="minorEastAsia" w:hAnsi="Cambria Math"/>
-          </w:rPr>
-          <m:t>μm</m:t>
+          <m:t>0.008 μm</m:t>
         </m:r>
       </m:oMath>
       <w:r>
@@ -177,7 +173,7 @@
           <w:rPr>
             <w:rFonts w:ascii="Cambria Math" w:eastAsiaTheme="minorEastAsia" w:hAnsi="Cambria Math"/>
           </w:rPr>
-          <m:t>25 monolayers × 0.3</m:t>
+          <m:t>25× 0.3</m:t>
         </m:r>
         <m:f>
           <m:fPr>
@@ -248,6 +244,10 @@
     <w:p>
       <w:pPr>
         <w:jc w:val="center"/>
+        <w:rPr>
+          <w:b/>
+          <w:bCs/>
+        </w:rPr>
       </w:pPr>
       <w:r>
         <w:rPr>
@@ -306,6 +306,9 @@
     <w:p/>
     <w:p>
       <w:r>
+        <w:rPr>
+          <w:noProof/>
+        </w:rPr>
         <w:drawing>
           <wp:inline distT="0" distB="0" distL="0" distR="0" wp14:anchorId="15EA0AAF" wp14:editId="365BF6AD">
             <wp:extent cx="5087952" cy="2760617"/>
@@ -362,10 +365,7 @@
         <w:t>2</w:t>
       </w:r>
       <w:r>
-        <w:t xml:space="preserve">. </w:t>
-      </w:r>
-      <w:r>
-        <w:t xml:space="preserve">Can </w:t>
+        <w:t xml:space="preserve">. Can </w:t>
       </w:r>
       <w:r>
         <w:rPr>
@@ -426,19 +426,7 @@
               <w:rPr>
                 <w:rFonts w:ascii="Cambria Math" w:eastAsiaTheme="minorEastAsia" w:hAnsi="Cambria Math"/>
               </w:rPr>
-              <m:t>0.</m:t>
-            </m:r>
-            <m:r>
-              <w:rPr>
-                <w:rFonts w:ascii="Cambria Math" w:eastAsiaTheme="minorEastAsia" w:hAnsi="Cambria Math"/>
-              </w:rPr>
-              <m:t>20</m:t>
-            </m:r>
-            <m:r>
-              <w:rPr>
-                <w:rFonts w:ascii="Cambria Math" w:eastAsiaTheme="minorEastAsia" w:hAnsi="Cambria Math"/>
-              </w:rPr>
-              <m:t>-0.19</m:t>
+              <m:t>0.20-0.19</m:t>
             </m:r>
           </m:num>
           <m:den>
@@ -454,19 +442,7 @@
           <w:rPr>
             <w:rFonts w:ascii="Cambria Math" w:eastAsiaTheme="minorEastAsia" w:hAnsi="Cambria Math"/>
           </w:rPr>
-          <m:t>=</m:t>
-        </m:r>
-        <m:r>
-          <w:rPr>
-            <w:rFonts w:ascii="Cambria Math" w:eastAsiaTheme="minorEastAsia" w:hAnsi="Cambria Math"/>
-          </w:rPr>
-          <m:t>5</m:t>
-        </m:r>
-        <m:r>
-          <w:rPr>
-            <w:rFonts w:ascii="Cambria Math" w:eastAsiaTheme="minorEastAsia" w:hAnsi="Cambria Math"/>
-          </w:rPr>
-          <m:t>%</m:t>
+          <m:t>=5%</m:t>
         </m:r>
       </m:oMath>
       <w:r>
@@ -594,6 +570,9 @@
     <w:p/>
     <w:p>
       <w:r>
+        <w:rPr>
+          <w:noProof/>
+        </w:rPr>
         <w:drawing>
           <wp:inline distT="0" distB="0" distL="0" distR="0" wp14:anchorId="1B6BF429" wp14:editId="03D03B5A">
             <wp:extent cx="5232400" cy="3022600"/>
@@ -658,10 +637,7 @@
         <w:t>3</w:t>
       </w:r>
       <w:r>
-        <w:t xml:space="preserve">. Can </w:t>
-      </w:r>
-      <w:r>
-        <w:t xml:space="preserve">a </w:t>
+        <w:t xml:space="preserve">. Can a </w:t>
       </w:r>
       <w:r>
         <w:rPr>
@@ -671,29 +647,14 @@
         <w:t>slower ice/liquid equilibration</w:t>
       </w:r>
       <w:r>
-        <w:t xml:space="preserve"> avoid the instability shown in Run 1? The answer appears to be Yes, when (as below) </w:t>
-      </w:r>
-      <w:r>
-        <w:t xml:space="preserve">we increase the equilibration time constant to </w:t>
+        <w:t xml:space="preserve"> avoid the instability shown in Run 1? The answer appears to be Yes, when (as below) we increase the equilibration time constant to </w:t>
       </w:r>
       <m:oMath>
         <m:r>
           <w:rPr>
             <w:rFonts w:ascii="Cambria Math" w:hAnsi="Cambria Math"/>
           </w:rPr>
-          <m:t>τ=</m:t>
-        </m:r>
-        <m:r>
-          <w:rPr>
-            <w:rFonts w:ascii="Cambria Math" w:hAnsi="Cambria Math"/>
-          </w:rPr>
-          <m:t>2</m:t>
-        </m:r>
-        <m:r>
-          <w:rPr>
-            <w:rFonts w:ascii="Cambria Math" w:hAnsi="Cambria Math"/>
-          </w:rPr>
-          <m:t>000</m:t>
+          <m:t>τ=2000</m:t>
         </m:r>
       </m:oMath>
       <w:r>
@@ -830,6 +791,9 @@
     <w:p/>
     <w:p>
       <w:r>
+        <w:rPr>
+          <w:noProof/>
+        </w:rPr>
         <w:drawing>
           <wp:inline distT="0" distB="0" distL="0" distR="0" wp14:anchorId="755BB516" wp14:editId="3BC278C3">
             <wp:extent cx="5257800" cy="2959100"/>
@@ -889,13 +853,7 @@
         <w:t>4</w:t>
       </w:r>
       <w:r>
-        <w:t xml:space="preserve">. </w:t>
-      </w:r>
-      <w:r>
-        <w:t>Does</w:t>
-      </w:r>
-      <w:r>
-        <w:t xml:space="preserve"> </w:t>
+        <w:t xml:space="preserve">. Does </w:t>
       </w:r>
       <w:r>
         <w:rPr>
@@ -1064,6 +1022,9 @@
         </w:drawing>
       </w:r>
       <w:r>
+        <w:rPr>
+          <w:noProof/>
+        </w:rPr>
         <w:drawing>
           <wp:inline distT="0" distB="0" distL="0" distR="0" wp14:anchorId="133F708A" wp14:editId="6D31FEF4">
             <wp:extent cx="5207000" cy="3009900"/>
@@ -1324,6 +1285,9 @@
     </w:p>
     <w:p>
       <w:r>
+        <w:rPr>
+          <w:noProof/>
+        </w:rPr>
         <w:drawing>
           <wp:inline distT="0" distB="0" distL="0" distR="0" wp14:anchorId="005C1E6F" wp14:editId="7A2A8D51">
             <wp:extent cx="3796044" cy="2177143"/>
@@ -1509,10 +1473,7 @@
         <w:t>6</w:t>
       </w:r>
       <w:r>
-        <w:t xml:space="preserve">. </w:t>
-      </w:r>
-      <w:r>
-        <w:t xml:space="preserve">Exploring more instability. If we duplicate Run 1, but with a slightly </w:t>
+        <w:t xml:space="preserve">. Exploring more instability. If we duplicate Run 1, but with a slightly </w:t>
       </w:r>
       <w:r>
         <w:t>smaller supersaturation</w:t>
@@ -1539,13 +1500,13 @@
           <w:rPr>
             <w:rFonts w:ascii="Cambria Math" w:hAnsi="Cambria Math"/>
           </w:rPr>
-          <m:t>0.</m:t>
+          <m:t>~</m:t>
         </m:r>
         <m:r>
           <w:rPr>
             <w:rFonts w:ascii="Cambria Math" w:hAnsi="Cambria Math"/>
           </w:rPr>
-          <m:t>1</m:t>
+          <m:t>0.1</m:t>
         </m:r>
         <m:r>
           <w:rPr>
@@ -1564,7 +1525,43 @@
         <w:rPr>
           <w:rFonts w:eastAsiaTheme="minorEastAsia"/>
         </w:rPr>
-        <w:t xml:space="preserve">. This would appear as a slight indentation in the middle of the facet –no different from the stable V-shaped profiles in Run 2 – Run 5. </w:t>
+        <w:t>. This would appear as a slight indentation in the middle of the facet –</w:t>
+      </w:r>
+      <w:r>
+        <w:rPr>
+          <w:rFonts w:eastAsiaTheme="minorEastAsia"/>
+        </w:rPr>
+        <w:t xml:space="preserve"> </w:t>
+      </w:r>
+      <w:r>
+        <w:rPr>
+          <w:rFonts w:eastAsiaTheme="minorEastAsia"/>
+        </w:rPr>
+        <w:t>no</w:t>
+      </w:r>
+      <w:r>
+        <w:rPr>
+          <w:rFonts w:eastAsiaTheme="minorEastAsia"/>
+        </w:rPr>
+        <w:t>t</w:t>
+      </w:r>
+      <w:r>
+        <w:rPr>
+          <w:rFonts w:eastAsiaTheme="minorEastAsia"/>
+        </w:rPr>
+        <w:t xml:space="preserve"> </w:t>
+      </w:r>
+      <w:r>
+        <w:rPr>
+          <w:rFonts w:eastAsiaTheme="minorEastAsia"/>
+        </w:rPr>
+        <w:t>distinguishable at the SEM scale</w:t>
+      </w:r>
+      <w:r>
+        <w:rPr>
+          <w:rFonts w:eastAsiaTheme="minorEastAsia"/>
+        </w:rPr>
+        <w:t xml:space="preserve"> from the stable V-shaped profiles in Run 2 – Run 5. </w:t>
       </w:r>
     </w:p>
     <w:p/>
@@ -1740,6 +1737,9 @@
     <w:p/>
     <w:p>
       <w:r>
+        <w:rPr>
+          <w:noProof/>
+        </w:rPr>
         <w:drawing>
           <wp:inline distT="0" distB="0" distL="0" distR="0" wp14:anchorId="5C93A70C" wp14:editId="6BA210E4">
             <wp:extent cx="5168900" cy="3035300"/>
@@ -1794,52 +1794,34 @@
         <w:t>7</w:t>
       </w:r>
       <w:r>
-        <w:t>. Exploring more instability.</w:t>
-      </w:r>
-      <w:r>
-        <w:t xml:space="preserve"> </w:t>
-      </w:r>
-      <w:r>
-        <w:t>If we duplicate Run 1, but with a</w:t>
-      </w:r>
-      <w:r>
-        <w:t xml:space="preserve"> yet</w:t>
-      </w:r>
-      <w:r>
-        <w:t xml:space="preserve"> slightly smaller supersaturation of </w:t>
+        <w:t xml:space="preserve">. Exploring more instability. If we duplicate Run 1, but with a yet slightly smaller supersaturation of </w:t>
       </w:r>
       <m:oMath>
         <m:r>
           <w:rPr>
             <w:rFonts w:ascii="Cambria Math" w:hAnsi="Cambria Math"/>
           </w:rPr>
-          <m:t>0.5</m:t>
+          <m:t>0.5%</m:t>
+        </m:r>
+      </m:oMath>
+      <w:r>
+        <w:t>,</w:t>
+      </w:r>
+      <w:r>
+        <w:t xml:space="preserve"> we reach a dip of </w:t>
+      </w:r>
+      <m:oMath>
+        <m:r>
+          <w:rPr>
+            <w:rFonts w:ascii="Cambria Math" w:hAnsi="Cambria Math"/>
+          </w:rPr>
+          <m:t>~</m:t>
         </m:r>
         <m:r>
           <w:rPr>
             <w:rFonts w:ascii="Cambria Math" w:hAnsi="Cambria Math"/>
           </w:rPr>
-          <m:t>%</m:t>
-        </m:r>
-      </m:oMath>
-      <w:r>
-        <w:t>,</w:t>
-      </w:r>
-      <w:r>
-        <w:t xml:space="preserve"> we reach a dip of </w:t>
-      </w:r>
-      <m:oMath>
-        <m:r>
-          <w:rPr>
-            <w:rFonts w:ascii="Cambria Math" w:hAnsi="Cambria Math"/>
-          </w:rPr>
-          <m:t>0.</m:t>
-        </m:r>
-        <m:r>
-          <w:rPr>
-            <w:rFonts w:ascii="Cambria Math" w:hAnsi="Cambria Math"/>
-          </w:rPr>
-          <m:t>2</m:t>
+          <m:t>0.2</m:t>
         </m:r>
         <m:r>
           <w:rPr>
@@ -1852,25 +1834,7 @@
         <w:rPr>
           <w:rFonts w:eastAsiaTheme="minorEastAsia"/>
         </w:rPr>
-        <w:t xml:space="preserve"> </w:t>
-      </w:r>
-      <w:r>
-        <w:rPr>
-          <w:rFonts w:eastAsiaTheme="minorEastAsia"/>
-        </w:rPr>
-        <w:t>(</w:t>
-      </w:r>
-      <w:r>
-        <w:rPr>
-          <w:rFonts w:eastAsiaTheme="minorEastAsia"/>
-        </w:rPr>
-        <w:t>and growing</w:t>
-      </w:r>
-      <w:r>
-        <w:rPr>
-          <w:rFonts w:eastAsiaTheme="minorEastAsia"/>
-        </w:rPr>
-        <w:t>).</w:t>
+        <w:t xml:space="preserve"> (and growing).</w:t>
       </w:r>
     </w:p>
     <w:p/>
@@ -1987,6 +1951,9 @@
     </w:p>
     <w:p>
       <w:r>
+        <w:rPr>
+          <w:noProof/>
+        </w:rPr>
         <w:drawing>
           <wp:inline distT="0" distB="0" distL="0" distR="0" wp14:anchorId="5F5F189A" wp14:editId="4C998CBD">
             <wp:extent cx="5359400" cy="2984500"/>
@@ -2046,32 +2013,20 @@
         <w:t>8</w:t>
       </w:r>
       <w:r>
-        <w:t xml:space="preserve">. Exploring more instability. </w:t>
-      </w:r>
-      <w:r>
-        <w:t>This is the same as</w:t>
-      </w:r>
-      <w:r>
-        <w:t xml:space="preserve"> Run 1, </w:t>
-      </w:r>
-      <w:r>
-        <w:t>just longer. W</w:t>
-      </w:r>
-      <w:r>
-        <w:t xml:space="preserve">e reach a dip of </w:t>
+        <w:t xml:space="preserve">. Exploring more instability. This is the same as Run 1, just longer. We reach a dip of </w:t>
       </w:r>
       <m:oMath>
         <m:r>
           <w:rPr>
             <w:rFonts w:ascii="Cambria Math" w:hAnsi="Cambria Math"/>
           </w:rPr>
-          <m:t>0.</m:t>
+          <m:t>~</m:t>
         </m:r>
         <m:r>
           <w:rPr>
             <w:rFonts w:ascii="Cambria Math" w:hAnsi="Cambria Math"/>
           </w:rPr>
-          <m:t>1</m:t>
+          <m:t>0.1</m:t>
         </m:r>
         <m:r>
           <w:rPr>
@@ -2202,6 +2157,9 @@
     <w:p/>
     <w:p>
       <w:r>
+        <w:rPr>
+          <w:noProof/>
+        </w:rPr>
         <w:drawing>
           <wp:inline distT="0" distB="0" distL="0" distR="0" wp14:anchorId="2E115683" wp14:editId="674FA4C6">
             <wp:extent cx="5194300" cy="2984500"/>

</xml_diff>